<commit_message>
corrected some pigeon facts
</commit_message>
<xml_diff>
--- a/pigeon_facts.docx
+++ b/pigeon_facts.docx
@@ -66,7 +66,31 @@
         </w:numPr>
       </w:pPr>
       <w:r>
-        <w:t>All birds fly</w:t>
+        <w:t>Not all birds fly</w:t>
+      </w:r>
+    </w:p>
+    <w:p>
+      <w:pPr>
+        <w:pStyle w:val="ListParagraph"/>
+        <w:numPr>
+          <w:ilvl w:val="1"/>
+          <w:numId w:val="1"/>
+        </w:numPr>
+      </w:pPr>
+      <w:r>
+        <w:t>But most birds fly</w:t>
+      </w:r>
+    </w:p>
+    <w:p>
+      <w:pPr>
+        <w:pStyle w:val="ListParagraph"/>
+        <w:numPr>
+          <w:ilvl w:val="1"/>
+          <w:numId w:val="1"/>
+        </w:numPr>
+      </w:pPr>
+      <w:r>
+        <w:t>And pigeons are in the category of flying birds</w:t>
       </w:r>
     </w:p>
     <w:sectPr>
@@ -96,7 +120,7 @@
         <w:rFonts w:ascii="Symbol" w:eastAsiaTheme="minorHAnsi" w:hAnsi="Symbol" w:cstheme="minorBidi" w:hint="default"/>
       </w:rPr>
     </w:lvl>
-    <w:lvl w:ilvl="1" w:tplc="08090003" w:tentative="1">
+    <w:lvl w:ilvl="1" w:tplc="08090003">
       <w:start w:val="1"/>
       <w:numFmt w:val="bullet"/>
       <w:lvlText w:val="o"/>

</xml_diff>